<commit_message>
Section 1 snd 2
</commit_message>
<xml_diff>
--- a/introduction_trc.docx
+++ b/introduction_trc.docx
@@ -173,80 +173,306 @@
         </w:rPr>
         <w:t>3. 输出结果：当玩家退出游戏或者通关游戏，内部记录的死亡次数将会显示，随后整个程序回到开始状态，初始化主界面。</w:t>
       </w:r>
+    </w:p>
+    <w:p>
+      <w:pPr>
+        <w:pStyle w:val="3"/>
+        <w:rPr>
+          <w:rFonts w:hint="eastAsia"/>
+        </w:rPr>
+      </w:pPr>
+      <w:r>
+        <w:rPr>
+          <w:rFonts w:hint="eastAsia"/>
+        </w:rPr>
+        <w:t>2、体系结构设计</w:t>
+      </w:r>
+    </w:p>
+    <w:p>
+      <w:pPr>
+        <w:pStyle w:val="4"/>
+        <w:rPr>
+          <w:rFonts w:hint="eastAsia"/>
+        </w:rPr>
+      </w:pPr>
+      <w:r>
+        <w:rPr>
+          <w:rFonts w:hint="eastAsia"/>
+        </w:rPr>
+        <w:t>2.1 硬件体系结构</w:t>
+      </w:r>
+    </w:p>
+    <w:p>
+      <w:pPr>
+        <w:rPr>
+          <w:rFonts w:hint="eastAsia"/>
+          <w:i/>
+        </w:rPr>
+      </w:pPr>
+      <w:r>
+        <w:rPr>
+          <w:rFonts w:hint="eastAsia"/>
+          <w:i/>
+        </w:rPr>
+        <w:t>（对课程设计项目的硬件体系结构进行描述，要有图，并进行详细解释）</w:t>
+      </w:r>
+    </w:p>
+    <w:p>
+      <w:pPr>
+        <w:rPr>
+          <w:rFonts w:hint="eastAsia" w:eastAsiaTheme="minorEastAsia"/>
+          <w:i/>
+          <w:lang w:eastAsia="zh-CN"/>
+        </w:rPr>
+      </w:pPr>
+      <w:r>
+        <w:rPr>
+          <w:rFonts w:hint="eastAsia" w:eastAsiaTheme="minorEastAsia"/>
+          <w:i/>
+          <w:lang w:eastAsia="zh-CN"/>
+        </w:rPr>
+        <w:drawing>
+          <wp:inline distT="0" distB="0" distL="114300" distR="114300">
+            <wp:extent cx="3084195" cy="2895600"/>
+            <wp:effectExtent l="0" t="0" r="1905" b="0"/>
+            <wp:docPr id="1" name="图片 1" descr="Screenshot_20231122_171332_com.newskyer.draw"/>
+            <wp:cNvGraphicFramePr>
+              <a:graphicFrameLocks xmlns:a="http://schemas.openxmlformats.org/drawingml/2006/main" noChangeAspect="1"/>
+            </wp:cNvGraphicFramePr>
+            <a:graphic xmlns:a="http://schemas.openxmlformats.org/drawingml/2006/main">
+              <a:graphicData uri="http://schemas.openxmlformats.org/drawingml/2006/picture">
+                <pic:pic xmlns:pic="http://schemas.openxmlformats.org/drawingml/2006/picture">
+                  <pic:nvPicPr>
+                    <pic:cNvPr id="1" name="图片 1" descr="Screenshot_20231122_171332_com.newskyer.draw"/>
+                    <pic:cNvPicPr>
+                      <a:picLocks noChangeAspect="1"/>
+                    </pic:cNvPicPr>
+                  </pic:nvPicPr>
+                  <pic:blipFill>
+                    <a:blip r:embed="rId4"/>
+                    <a:srcRect l="6709" t="4622" r="5962" b="8465"/>
+                    <a:stretch>
+                      <a:fillRect/>
+                    </a:stretch>
+                  </pic:blipFill>
+                  <pic:spPr>
+                    <a:xfrm>
+                      <a:off x="0" y="0"/>
+                      <a:ext cx="3084195" cy="2895600"/>
+                    </a:xfrm>
+                    <a:prstGeom prst="rect">
+                      <a:avLst/>
+                    </a:prstGeom>
+                  </pic:spPr>
+                </pic:pic>
+              </a:graphicData>
+            </a:graphic>
+          </wp:inline>
+        </w:drawing>
+      </w:r>
+    </w:p>
+    <w:p>
+      <w:pPr>
+        <w:ind w:firstLine="420" w:firstLineChars="0"/>
+        <w:rPr>
+          <w:rFonts w:hint="default" w:eastAsiaTheme="minorEastAsia"/>
+          <w:i w:val="0"/>
+          <w:iCs/>
+          <w:lang w:val="en-US" w:eastAsia="zh-CN"/>
+        </w:rPr>
+      </w:pPr>
+      <w:r>
+        <w:rPr>
+          <w:rFonts w:hint="eastAsia"/>
+          <w:i w:val="0"/>
+          <w:iCs/>
+          <w:lang w:val="en-US" w:eastAsia="zh-CN"/>
+        </w:rPr>
+        <w:t>玩家的操作将由PS/2键盘输入CUP，根据游戏程序的若干软件模块处理后输出到vga显示器进行实时反馈。</w:t>
+      </w:r>
+    </w:p>
+    <w:p>
+      <w:pPr>
+        <w:pStyle w:val="4"/>
+        <w:rPr>
+          <w:rFonts w:hint="eastAsia"/>
+        </w:rPr>
+      </w:pPr>
+      <w:r>
+        <w:rPr>
+          <w:rFonts w:hint="eastAsia"/>
+        </w:rPr>
+        <w:t>2.2 软件体系结构</w:t>
+      </w:r>
+    </w:p>
+    <w:p>
+      <w:pPr>
+        <w:rPr>
+          <w:rFonts w:hint="eastAsia"/>
+          <w:i/>
+          <w:lang w:eastAsia="zh-CN"/>
+        </w:rPr>
+      </w:pPr>
+      <w:r>
+        <w:rPr>
+          <w:rFonts w:hint="eastAsia"/>
+          <w:i/>
+        </w:rPr>
+        <w:t>（对课程设计项目的软件体系结构进行描述，要有图，并进行详细解释）</w:t>
+      </w:r>
+      <w:r>
+        <w:rPr>
+          <w:rFonts w:hint="eastAsia"/>
+          <w:i/>
+          <w:lang w:eastAsia="zh-CN"/>
+        </w:rPr>
+        <w:t>、</w:t>
+      </w:r>
+    </w:p>
+    <w:p>
+      <w:pPr>
+        <w:rPr>
+          <w:rFonts w:hint="eastAsia"/>
+          <w:i/>
+          <w:lang w:eastAsia="zh-CN"/>
+        </w:rPr>
+      </w:pPr>
+      <w:r>
+        <w:rPr>
+          <w:rFonts w:hint="eastAsia"/>
+          <w:i/>
+          <w:lang w:eastAsia="zh-CN"/>
+        </w:rPr>
+        <w:drawing>
+          <wp:inline distT="0" distB="0" distL="114300" distR="114300">
+            <wp:extent cx="5107305" cy="2800985"/>
+            <wp:effectExtent l="0" t="0" r="0" b="0"/>
+            <wp:docPr id="2" name="图片 2" descr="Screenshot_20231122_173629_com.newskyer.draw"/>
+            <wp:cNvGraphicFramePr>
+              <a:graphicFrameLocks xmlns:a="http://schemas.openxmlformats.org/drawingml/2006/main" noChangeAspect="1"/>
+            </wp:cNvGraphicFramePr>
+            <a:graphic xmlns:a="http://schemas.openxmlformats.org/drawingml/2006/main">
+              <a:graphicData uri="http://schemas.openxmlformats.org/drawingml/2006/picture">
+                <pic:pic xmlns:pic="http://schemas.openxmlformats.org/drawingml/2006/picture">
+                  <pic:nvPicPr>
+                    <pic:cNvPr id="2" name="图片 2" descr="Screenshot_20231122_173629_com.newskyer.draw"/>
+                    <pic:cNvPicPr>
+                      <a:picLocks noChangeAspect="1"/>
+                    </pic:cNvPicPr>
+                  </pic:nvPicPr>
+                  <pic:blipFill>
+                    <a:blip r:embed="rId5"/>
+                    <a:srcRect t="4420" r="3143"/>
+                    <a:stretch>
+                      <a:fillRect/>
+                    </a:stretch>
+                  </pic:blipFill>
+                  <pic:spPr>
+                    <a:xfrm>
+                      <a:off x="0" y="0"/>
+                      <a:ext cx="5107305" cy="2800985"/>
+                    </a:xfrm>
+                    <a:prstGeom prst="rect">
+                      <a:avLst/>
+                    </a:prstGeom>
+                  </pic:spPr>
+                </pic:pic>
+              </a:graphicData>
+            </a:graphic>
+          </wp:inline>
+        </w:drawing>
+      </w:r>
+    </w:p>
+    <w:p>
+      <w:pPr>
+        <w:rPr>
+          <w:rFonts w:hint="eastAsia"/>
+          <w:i/>
+          <w:lang w:eastAsia="zh-CN"/>
+        </w:rPr>
+      </w:pPr>
+    </w:p>
+    <w:p>
+      <w:pPr>
+        <w:ind w:firstLine="420" w:firstLineChars="0"/>
+        <w:rPr>
+          <w:rFonts w:hint="eastAsia"/>
+          <w:i w:val="0"/>
+          <w:iCs/>
+          <w:lang w:val="en-US" w:eastAsia="zh-CN"/>
+        </w:rPr>
+      </w:pPr>
+      <w:r>
+        <w:rPr>
+          <w:rFonts w:hint="eastAsia"/>
+          <w:i w:val="0"/>
+          <w:iCs/>
+          <w:lang w:val="en-US" w:eastAsia="zh-CN"/>
+        </w:rPr>
+        <w:t>物体实例化模块负责初始化场景与管理物体的位置和状态，并输出到vga。</w:t>
+      </w:r>
+    </w:p>
+    <w:p>
+      <w:pPr>
+        <w:ind w:firstLine="420" w:firstLineChars="0"/>
+        <w:rPr>
+          <w:rFonts w:hint="eastAsia"/>
+          <w:i w:val="0"/>
+          <w:iCs/>
+          <w:lang w:val="en-US" w:eastAsia="zh-CN"/>
+        </w:rPr>
+      </w:pPr>
+      <w:r>
+        <w:rPr>
+          <w:rFonts w:hint="eastAsia"/>
+          <w:i w:val="0"/>
+          <w:iCs/>
+          <w:lang w:val="en-US" w:eastAsia="zh-CN"/>
+        </w:rPr>
+        <w:t>输入模块对键盘输入进行处理，转化为人物运动的方向、速度等参数输入到人物模块进行人物位置的改变。</w:t>
+      </w:r>
+    </w:p>
+    <w:p>
+      <w:pPr>
+        <w:ind w:firstLine="420" w:firstLineChars="0"/>
+        <w:rPr>
+          <w:rFonts w:hint="eastAsia"/>
+          <w:i w:val="0"/>
+          <w:iCs/>
+          <w:lang w:val="en-US" w:eastAsia="zh-CN"/>
+        </w:rPr>
+      </w:pPr>
+      <w:r>
+        <w:rPr>
+          <w:rFonts w:hint="eastAsia"/>
+          <w:i w:val="0"/>
+          <w:iCs/>
+          <w:lang w:val="en-US" w:eastAsia="zh-CN"/>
+        </w:rPr>
+        <w:t>碰撞模块检测角色与其他实例的碰撞，并将结果输出。角色与地面的碰撞将会输出至实例化模块改变角色的运动；与陷阱的碰撞则将输出至使能模块使本局游戏结束。</w:t>
+      </w:r>
+    </w:p>
+    <w:p>
+      <w:pPr>
+        <w:ind w:firstLine="420" w:firstLineChars="0"/>
+        <w:rPr>
+          <w:rFonts w:hint="default"/>
+          <w:i w:val="0"/>
+          <w:iCs/>
+          <w:lang w:val="en-US" w:eastAsia="zh-CN"/>
+        </w:rPr>
+      </w:pPr>
+      <w:r>
+        <w:rPr>
+          <w:rFonts w:hint="eastAsia"/>
+          <w:i w:val="0"/>
+          <w:iCs/>
+          <w:lang w:val="en-US" w:eastAsia="zh-CN"/>
+        </w:rPr>
+        <w:t>使能模块通过输入判断游戏进行的状态并输出各个模块的使能信号。角色死亡或通关时使输入模块无效化，而在重新进入关卡后有效化；进入关卡时同时有效化碰撞模块和实例化模块；为了节省算力，可以采用角色靠近陷阱附近仔启用角色/陷阱的碰撞检测，而远离时关闭。</w:t>
+      </w:r>
       <w:bookmarkStart w:id="0" w:name="_GoBack"/>
       <w:bookmarkEnd w:id="0"/>
-    </w:p>
-    <w:p>
-      <w:pPr>
-        <w:pStyle w:val="3"/>
-        <w:rPr>
-          <w:rFonts w:hint="eastAsia"/>
-        </w:rPr>
-      </w:pPr>
-      <w:r>
-        <w:rPr>
-          <w:rFonts w:hint="eastAsia"/>
-        </w:rPr>
-        <w:t>2、体系结构设计</w:t>
-      </w:r>
-    </w:p>
-    <w:p>
-      <w:pPr>
-        <w:pStyle w:val="4"/>
-        <w:rPr>
-          <w:rFonts w:hint="eastAsia"/>
-        </w:rPr>
-      </w:pPr>
-      <w:r>
-        <w:rPr>
-          <w:rFonts w:hint="eastAsia"/>
-        </w:rPr>
-        <w:t>2.1 硬件体系结构</w:t>
-      </w:r>
-    </w:p>
-    <w:p>
-      <w:pPr>
-        <w:rPr>
-          <w:rFonts w:hint="eastAsia"/>
-          <w:i/>
-        </w:rPr>
-      </w:pPr>
-      <w:r>
-        <w:rPr>
-          <w:rFonts w:hint="eastAsia"/>
-          <w:i/>
-        </w:rPr>
-        <w:t>（对课程设计项目的硬件体系结构进行描述，要有图，并进行详细解释）</w:t>
-      </w:r>
-    </w:p>
-    <w:p>
-      <w:pPr>
-        <w:pStyle w:val="4"/>
-        <w:rPr>
-          <w:rFonts w:hint="eastAsia"/>
-        </w:rPr>
-      </w:pPr>
-      <w:r>
-        <w:rPr>
-          <w:rFonts w:hint="eastAsia"/>
-        </w:rPr>
-        <w:t>2.2 软件体系结构</w:t>
-      </w:r>
-    </w:p>
-    <w:p>
-      <w:pPr>
-        <w:rPr>
-          <w:rFonts w:hint="eastAsia"/>
-          <w:i/>
-        </w:rPr>
-      </w:pPr>
-      <w:r>
-        <w:rPr>
-          <w:rFonts w:hint="eastAsia"/>
-          <w:i/>
-        </w:rPr>
-        <w:t>（对课程设计项目的软件体系结构进行描述，要有图，并进行详细解释）</w:t>
-      </w:r>
     </w:p>
     <w:p>
       <w:pPr>

</xml_diff>